<commit_message>
FMC TDC manual doc corrections
git-svn-id: http://svn.ohwr.org/fmc-tdc@103 85dfdc96-de2c-444c-878d-45b388be74a9
</commit_message>
<xml_diff>
--- a/documentation/FMC-TDC_manual_v3.docx
+++ b/documentation/FMC-TDC_manual_v3.docx
@@ -4695,10 +4695,13 @@
               <w:cnfStyle w:val="000000100000"/>
             </w:pPr>
             <w:r>
-              <w:t>0:2</w:t>
-            </w:r>
-            <w:r>
-              <w:t>0040</w:t>
+              <w:t>0:</w:t>
+            </w:r>
+            <w:r>
+              <w:t>5</w:t>
+            </w:r>
+            <w:r>
+              <w:t>040</w:t>
             </w:r>
           </w:p>
         </w:tc>
@@ -4789,10 +4792,13 @@
               <w:cnfStyle w:val="000000000000"/>
             </w:pPr>
             <w:r>
-              <w:t>0:2</w:t>
-            </w:r>
-            <w:r>
-              <w:t>0044</w:t>
+              <w:t>0:</w:t>
+            </w:r>
+            <w:r>
+              <w:t>5</w:t>
+            </w:r>
+            <w:r>
+              <w:t>044</w:t>
             </w:r>
           </w:p>
         </w:tc>
@@ -4884,10 +4890,13 @@
               <w:cnfStyle w:val="000000100000"/>
             </w:pPr>
             <w:r>
-              <w:t>0:2</w:t>
-            </w:r>
-            <w:r>
-              <w:t>0048</w:t>
+              <w:t>0:</w:t>
+            </w:r>
+            <w:r>
+              <w:t>5</w:t>
+            </w:r>
+            <w:r>
+              <w:t>048</w:t>
             </w:r>
           </w:p>
         </w:tc>
@@ -4978,10 +4987,13 @@
               <w:cnfStyle w:val="000000000000"/>
             </w:pPr>
             <w:r>
-              <w:t>0:2</w:t>
-            </w:r>
-            <w:r>
-              <w:t>004C</w:t>
+              <w:t>0:</w:t>
+            </w:r>
+            <w:r>
+              <w:t>5</w:t>
+            </w:r>
+            <w:r>
+              <w:t>04C</w:t>
             </w:r>
           </w:p>
         </w:tc>
@@ -5079,10 +5091,13 @@
               <w:cnfStyle w:val="000000100000"/>
             </w:pPr>
             <w:r>
-              <w:t>0:2</w:t>
-            </w:r>
-            <w:r>
-              <w:t>0050</w:t>
+              <w:t>0:</w:t>
+            </w:r>
+            <w:r>
+              <w:t>5</w:t>
+            </w:r>
+            <w:r>
+              <w:t>050</w:t>
             </w:r>
           </w:p>
         </w:tc>
@@ -5176,10 +5191,10 @@
               <w:t>0:</w:t>
             </w:r>
             <w:r>
-              <w:t>2</w:t>
-            </w:r>
-            <w:r>
-              <w:t>0054</w:t>
+              <w:t>5</w:t>
+            </w:r>
+            <w:r>
+              <w:t>054</w:t>
             </w:r>
           </w:p>
         </w:tc>
@@ -5271,10 +5286,13 @@
               <w:cnfStyle w:val="000000100000"/>
             </w:pPr>
             <w:r>
-              <w:t>0:2</w:t>
-            </w:r>
-            <w:r>
-              <w:t>0058</w:t>
+              <w:t>0:</w:t>
+            </w:r>
+            <w:r>
+              <w:t>5</w:t>
+            </w:r>
+            <w:r>
+              <w:t>058</w:t>
             </w:r>
           </w:p>
         </w:tc>
@@ -5386,10 +5404,13 @@
               <w:cnfStyle w:val="000000000000"/>
             </w:pPr>
             <w:r>
-              <w:t>0:2</w:t>
-            </w:r>
-            <w:r>
-              <w:t>005C</w:t>
+              <w:t>0:</w:t>
+            </w:r>
+            <w:r>
+              <w:t>5</w:t>
+            </w:r>
+            <w:r>
+              <w:t>05C</w:t>
             </w:r>
           </w:p>
         </w:tc>
@@ -5481,10 +5502,13 @@
               <w:cnfStyle w:val="000000100000"/>
             </w:pPr>
             <w:r>
-              <w:t>0:2</w:t>
-            </w:r>
-            <w:r>
-              <w:t>0060</w:t>
+              <w:t>0:</w:t>
+            </w:r>
+            <w:r>
+              <w:t>5</w:t>
+            </w:r>
+            <w:r>
+              <w:t>060</w:t>
             </w:r>
           </w:p>
         </w:tc>
@@ -5575,10 +5599,13 @@
               <w:cnfStyle w:val="000000000000"/>
             </w:pPr>
             <w:r>
-              <w:t>0:2</w:t>
-            </w:r>
-            <w:r>
-              <w:t>0064</w:t>
+              <w:t>0:</w:t>
+            </w:r>
+            <w:r>
+              <w:t>5</w:t>
+            </w:r>
+            <w:r>
+              <w:t>064</w:t>
             </w:r>
           </w:p>
         </w:tc>
@@ -5670,10 +5697,13 @@
               <w:cnfStyle w:val="000000100000"/>
             </w:pPr>
             <w:r>
-              <w:t>0:2</w:t>
-            </w:r>
-            <w:r>
-              <w:t>0068</w:t>
+              <w:t>0:</w:t>
+            </w:r>
+            <w:r>
+              <w:t>5</w:t>
+            </w:r>
+            <w:r>
+              <w:t>068</w:t>
             </w:r>
           </w:p>
         </w:tc>
@@ -5772,10 +5802,13 @@
               <w:cnfStyle w:val="000000000000"/>
             </w:pPr>
             <w:r>
-              <w:t>0:2</w:t>
-            </w:r>
-            <w:r>
-              <w:t>006C</w:t>
+              <w:t>0:</w:t>
+            </w:r>
+            <w:r>
+              <w:t>5</w:t>
+            </w:r>
+            <w:r>
+              <w:t>06C</w:t>
             </w:r>
           </w:p>
         </w:tc>
@@ -5883,10 +5916,13 @@
               <w:cnfStyle w:val="000000100000"/>
             </w:pPr>
             <w:r>
-              <w:t>0:2</w:t>
-            </w:r>
-            <w:r>
-              <w:t>0070</w:t>
+              <w:t>0:</w:t>
+            </w:r>
+            <w:r>
+              <w:t>5</w:t>
+            </w:r>
+            <w:r>
+              <w:t>070</w:t>
             </w:r>
           </w:p>
         </w:tc>
@@ -5977,10 +6013,13 @@
               <w:cnfStyle w:val="000000000000"/>
             </w:pPr>
             <w:r>
-              <w:t>0:2</w:t>
-            </w:r>
-            <w:r>
-              <w:t>0078</w:t>
+              <w:t>0:</w:t>
+            </w:r>
+            <w:r>
+              <w:t>5</w:t>
+            </w:r>
+            <w:r>
+              <w:t>078</w:t>
             </w:r>
           </w:p>
         </w:tc>
@@ -13112,6 +13151,7 @@
   <w:style w:type="character" w:default="1" w:styleId="DefaultParagraphFont">
     <w:name w:val="Default Paragraph Font"/>
     <w:uiPriority w:val="1"/>
+    <w:semiHidden/>
     <w:unhideWhenUsed/>
   </w:style>
   <w:style w:type="table" w:default="1" w:styleId="TableNormal">
@@ -13710,7 +13750,7 @@
 </file>
 
 <file path=customXml/itemProps1.xml><?xml version="1.0" encoding="utf-8"?>
-<ds:datastoreItem xmlns:ds="http://schemas.openxmlformats.org/officeDocument/2006/customXml" ds:itemID="{ECD7D318-A19A-4254-B039-023F4273ABD9}">
+<ds:datastoreItem xmlns:ds="http://schemas.openxmlformats.org/officeDocument/2006/customXml" ds:itemID="{593BD860-3580-4671-B9DB-6F57F5A1A575}">
   <ds:schemaRefs>
     <ds:schemaRef ds:uri="http://schemas.openxmlformats.org/officeDocument/2006/bibliography"/>
   </ds:schemaRefs>

</xml_diff>

<commit_message>
- removed DMA from SPEC design - changed SPEC synthesis to ISE (was Synplify) - general cleanup
git-svn-id: http://svn.ohwr.org/fmc-tdc@152 85dfdc96-de2c-444c-878d-45b388be74a9
</commit_message>
<xml_diff>
--- a/documentation/FMC-TDC_manual_v3.docx
+++ b/documentation/FMC-TDC_manual_v3.docx
@@ -8030,15 +8030,7 @@
               <w:cnfStyle w:val="000000100000"/>
             </w:pPr>
             <w:r>
-              <w:t xml:space="preserve">Clear </w:t>
-            </w:r>
-            <w:proofErr w:type="spellStart"/>
-            <w:r>
-              <w:t>Da</w:t>
-            </w:r>
-            <w:proofErr w:type="spellEnd"/>
-            <w:r>
-              <w:t xml:space="preserve"> Capo flag</w:t>
+              <w:t>Clear Da Capo flag</w:t>
             </w:r>
           </w:p>
         </w:tc>
@@ -8117,7 +8109,10 @@
               <w:cnfStyle w:val="000000000000"/>
             </w:pPr>
             <w:r>
-              <w:t>x00000400</w:t>
+              <w:t>x000008</w:t>
+            </w:r>
+            <w:r>
+              <w:t>00</w:t>
             </w:r>
           </w:p>
         </w:tc>
@@ -8410,15 +8405,7 @@
       </w:r>
       <w:proofErr w:type="spellEnd"/>
       <w:r>
-        <w:t>). It includes the ‘</w:t>
-      </w:r>
-      <w:proofErr w:type="spellStart"/>
-      <w:r>
-        <w:t>Da</w:t>
-      </w:r>
-      <w:proofErr w:type="spellEnd"/>
-      <w:r>
-        <w:t xml:space="preserve"> Capo counter’ that keeps track of the number of overruns of the memory block (20 </w:t>
+        <w:t xml:space="preserve">). It includes the ‘Da Capo counter’ that keeps track of the number of overruns of the memory block (20 </w:t>
       </w:r>
       <w:proofErr w:type="spellStart"/>
       <w:r>
@@ -13750,7 +13737,7 @@
 </file>
 
 <file path=customXml/itemProps1.xml><?xml version="1.0" encoding="utf-8"?>
-<ds:datastoreItem xmlns:ds="http://schemas.openxmlformats.org/officeDocument/2006/customXml" ds:itemID="{593BD860-3580-4671-B9DB-6F57F5A1A575}">
+<ds:datastoreItem xmlns:ds="http://schemas.openxmlformats.org/officeDocument/2006/customXml" ds:itemID="{FC2DE9B3-8223-4C42-88E4-68811BA0CBA8}">
   <ds:schemaRefs>
     <ds:schemaRef ds:uri="http://schemas.openxmlformats.org/officeDocument/2006/bibliography"/>
   </ds:schemaRefs>

</xml_diff>